<commit_message>
Added 3.2 Performance Requirements and 3.7 Software System Attributes
</commit_message>
<xml_diff>
--- a/SRS/TT6L_G4_SRS_v1.5.7.docx
+++ b/SRS/TT6L_G4_SRS_v1.5.7.docx
@@ -376,7 +376,7 @@
             </w:rPr>
             <w:fldChar w:fldCharType="separate"/>
           </w:r>
-          <w:hyperlink w:anchor="_Toc198500895" w:history="1">
+          <w:hyperlink w:anchor="_Toc198501678" w:history="1">
             <w:r>
               <w:rPr>
                 <w:rStyle w:val="Hyperlink"/>
@@ -403,7 +403,7 @@
                 <w:noProof/>
                 <w:webHidden/>
               </w:rPr>
-              <w:instrText xml:space="preserve"> PAGEREF _Toc198500895 \h </w:instrText>
+              <w:instrText xml:space="preserve"> PAGEREF _Toc198501678 \h </w:instrText>
             </w:r>
             <w:r>
               <w:rPr>
@@ -451,7 +451,7 @@
               <w:lang w:val="en-US"/>
             </w:rPr>
           </w:pPr>
-          <w:hyperlink w:anchor="_Toc198500896" w:history="1">
+          <w:hyperlink w:anchor="_Toc198501679" w:history="1">
             <w:r>
               <w:rPr>
                 <w:rStyle w:val="Hyperlink"/>
@@ -497,7 +497,7 @@
                 <w:noProof/>
                 <w:webHidden/>
               </w:rPr>
-              <w:instrText xml:space="preserve"> PAGEREF _Toc198500896 \h </w:instrText>
+              <w:instrText xml:space="preserve"> PAGEREF _Toc198501679 \h </w:instrText>
             </w:r>
             <w:r>
               <w:rPr>
@@ -545,7 +545,7 @@
               <w:lang w:val="en-US"/>
             </w:rPr>
           </w:pPr>
-          <w:hyperlink w:anchor="_Toc198500897" w:history="1">
+          <w:hyperlink w:anchor="_Toc198501680" w:history="1">
             <w:r>
               <w:rPr>
                 <w:rStyle w:val="Hyperlink"/>
@@ -591,7 +591,7 @@
                 <w:noProof/>
                 <w:webHidden/>
               </w:rPr>
-              <w:instrText xml:space="preserve"> PAGEREF _Toc198500897 \h </w:instrText>
+              <w:instrText xml:space="preserve"> PAGEREF _Toc198501680 \h </w:instrText>
             </w:r>
             <w:r>
               <w:rPr>
@@ -639,7 +639,7 @@
               <w:lang w:val="en-US"/>
             </w:rPr>
           </w:pPr>
-          <w:hyperlink w:anchor="_Toc198500898" w:history="1">
+          <w:hyperlink w:anchor="_Toc198501681" w:history="1">
             <w:r>
               <w:rPr>
                 <w:rStyle w:val="Hyperlink"/>
@@ -685,7 +685,7 @@
                 <w:noProof/>
                 <w:webHidden/>
               </w:rPr>
-              <w:instrText xml:space="preserve"> PAGEREF _Toc198500898 \h </w:instrText>
+              <w:instrText xml:space="preserve"> PAGEREF _Toc198501681 \h </w:instrText>
             </w:r>
             <w:r>
               <w:rPr>
@@ -732,7 +732,7 @@
               <w:lang w:val="en-US"/>
             </w:rPr>
           </w:pPr>
-          <w:hyperlink w:anchor="_Toc198500899" w:history="1">
+          <w:hyperlink w:anchor="_Toc198501682" w:history="1">
             <w:r>
               <w:rPr>
                 <w:rStyle w:val="Hyperlink"/>
@@ -759,7 +759,7 @@
                 <w:noProof/>
                 <w:webHidden/>
               </w:rPr>
-              <w:instrText xml:space="preserve"> PAGEREF _Toc198500899 \h </w:instrText>
+              <w:instrText xml:space="preserve"> PAGEREF _Toc198501682 \h </w:instrText>
             </w:r>
             <w:r>
               <w:rPr>
@@ -804,7 +804,7 @@
               <w:lang w:val="en-US"/>
             </w:rPr>
           </w:pPr>
-          <w:hyperlink w:anchor="_Toc198500900" w:history="1">
+          <w:hyperlink w:anchor="_Toc198501683" w:history="1">
             <w:r>
               <w:rPr>
                 <w:rStyle w:val="Hyperlink"/>
@@ -831,7 +831,7 @@
                 <w:noProof/>
                 <w:webHidden/>
               </w:rPr>
-              <w:instrText xml:space="preserve"> PAGEREF _Toc198500900 \h </w:instrText>
+              <w:instrText xml:space="preserve"> PAGEREF _Toc198501683 \h </w:instrText>
             </w:r>
             <w:r>
               <w:rPr>
@@ -876,7 +876,7 @@
               <w:lang w:val="en-US"/>
             </w:rPr>
           </w:pPr>
-          <w:hyperlink w:anchor="_Toc198500901" w:history="1">
+          <w:hyperlink w:anchor="_Toc198501684" w:history="1">
             <w:r>
               <w:rPr>
                 <w:rStyle w:val="Hyperlink"/>
@@ -903,7 +903,7 @@
                 <w:noProof/>
                 <w:webHidden/>
               </w:rPr>
-              <w:instrText xml:space="preserve"> PAGEREF _Toc198500901 \h </w:instrText>
+              <w:instrText xml:space="preserve"> PAGEREF _Toc198501684 \h </w:instrText>
             </w:r>
             <w:r>
               <w:rPr>
@@ -948,7 +948,7 @@
               <w:lang w:val="en-US"/>
             </w:rPr>
           </w:pPr>
-          <w:hyperlink w:anchor="_Toc198500902" w:history="1">
+          <w:hyperlink w:anchor="_Toc198501685" w:history="1">
             <w:r>
               <w:rPr>
                 <w:rStyle w:val="Hyperlink"/>
@@ -975,7 +975,7 @@
                 <w:noProof/>
                 <w:webHidden/>
               </w:rPr>
-              <w:instrText xml:space="preserve"> PAGEREF _Toc198500902 \h </w:instrText>
+              <w:instrText xml:space="preserve"> PAGEREF _Toc198501685 \h </w:instrText>
             </w:r>
             <w:r>
               <w:rPr>
@@ -1020,7 +1020,7 @@
               <w:lang w:val="en-US"/>
             </w:rPr>
           </w:pPr>
-          <w:hyperlink w:anchor="_Toc198500903" w:history="1">
+          <w:hyperlink w:anchor="_Toc198501686" w:history="1">
             <w:r>
               <w:rPr>
                 <w:rStyle w:val="Hyperlink"/>
@@ -1047,7 +1047,7 @@
                 <w:noProof/>
                 <w:webHidden/>
               </w:rPr>
-              <w:instrText xml:space="preserve"> PAGEREF _Toc198500903 \h </w:instrText>
+              <w:instrText xml:space="preserve"> PAGEREF _Toc198501686 \h </w:instrText>
             </w:r>
             <w:r>
               <w:rPr>
@@ -1094,7 +1094,7 @@
               <w:lang w:val="en-US"/>
             </w:rPr>
           </w:pPr>
-          <w:hyperlink w:anchor="_Toc198500904" w:history="1">
+          <w:hyperlink w:anchor="_Toc198501687" w:history="1">
             <w:r>
               <w:rPr>
                 <w:rStyle w:val="Hyperlink"/>
@@ -1121,7 +1121,7 @@
                 <w:noProof/>
                 <w:webHidden/>
               </w:rPr>
-              <w:instrText xml:space="preserve"> PAGEREF _Toc198500904 \h </w:instrText>
+              <w:instrText xml:space="preserve"> PAGEREF _Toc198501687 \h </w:instrText>
             </w:r>
             <w:r>
               <w:rPr>
@@ -1168,7 +1168,7 @@
               <w:lang w:val="en-US"/>
             </w:rPr>
           </w:pPr>
-          <w:hyperlink w:anchor="_Toc198500905" w:history="1">
+          <w:hyperlink w:anchor="_Toc198501688" w:history="1">
             <w:r>
               <w:rPr>
                 <w:rStyle w:val="Hyperlink"/>
@@ -1195,7 +1195,7 @@
                 <w:noProof/>
                 <w:webHidden/>
               </w:rPr>
-              <w:instrText xml:space="preserve"> PAGEREF _Toc198500905 \h </w:instrText>
+              <w:instrText xml:space="preserve"> PAGEREF _Toc198501688 \h </w:instrText>
             </w:r>
             <w:r>
               <w:rPr>
@@ -1242,7 +1242,7 @@
               <w:lang w:val="en-US"/>
             </w:rPr>
           </w:pPr>
-          <w:hyperlink w:anchor="_Toc198500906" w:history="1">
+          <w:hyperlink w:anchor="_Toc198501689" w:history="1">
             <w:r>
               <w:rPr>
                 <w:rStyle w:val="Hyperlink"/>
@@ -1269,7 +1269,7 @@
                 <w:noProof/>
                 <w:webHidden/>
               </w:rPr>
-              <w:instrText xml:space="preserve"> PAGEREF _Toc198500906 \h </w:instrText>
+              <w:instrText xml:space="preserve"> PAGEREF _Toc198501689 \h </w:instrText>
             </w:r>
             <w:r>
               <w:rPr>
@@ -1314,7 +1314,7 @@
               <w:lang w:val="en-US"/>
             </w:rPr>
           </w:pPr>
-          <w:hyperlink w:anchor="_Toc198500907" w:history="1">
+          <w:hyperlink w:anchor="_Toc198501690" w:history="1">
             <w:r>
               <w:rPr>
                 <w:rStyle w:val="Hyperlink"/>
@@ -1341,7 +1341,7 @@
                 <w:noProof/>
                 <w:webHidden/>
               </w:rPr>
-              <w:instrText xml:space="preserve"> PAGEREF _Toc198500907 \h </w:instrText>
+              <w:instrText xml:space="preserve"> PAGEREF _Toc198501690 \h </w:instrText>
             </w:r>
             <w:r>
               <w:rPr>
@@ -1386,7 +1386,7 @@
               <w:lang w:val="en-US"/>
             </w:rPr>
           </w:pPr>
-          <w:hyperlink w:anchor="_Toc198500908" w:history="1">
+          <w:hyperlink w:anchor="_Toc198501691" w:history="1">
             <w:r>
               <w:rPr>
                 <w:rStyle w:val="Hyperlink"/>
@@ -1413,7 +1413,7 @@
                 <w:noProof/>
                 <w:webHidden/>
               </w:rPr>
-              <w:instrText xml:space="preserve"> PAGEREF _Toc198500908 \h </w:instrText>
+              <w:instrText xml:space="preserve"> PAGEREF _Toc198501691 \h </w:instrText>
             </w:r>
             <w:r>
               <w:rPr>
@@ -1458,7 +1458,7 @@
               <w:lang w:val="en-US"/>
             </w:rPr>
           </w:pPr>
-          <w:hyperlink w:anchor="_Toc198500909" w:history="1">
+          <w:hyperlink w:anchor="_Toc198501692" w:history="1">
             <w:r>
               <w:rPr>
                 <w:rStyle w:val="Hyperlink"/>
@@ -1485,7 +1485,7 @@
                 <w:noProof/>
                 <w:webHidden/>
               </w:rPr>
-              <w:instrText xml:space="preserve"> PAGEREF _Toc198500909 \h </w:instrText>
+              <w:instrText xml:space="preserve"> PAGEREF _Toc198501692 \h </w:instrText>
             </w:r>
             <w:r>
               <w:rPr>
@@ -1530,27 +1530,13 @@
               <w:lang w:val="en-US"/>
             </w:rPr>
           </w:pPr>
-          <w:hyperlink w:anchor="_Toc198500910" w:history="1">
+          <w:hyperlink w:anchor="_Toc198501693" w:history="1">
             <w:r>
               <w:rPr>
                 <w:rStyle w:val="Hyperlink"/>
                 <w:noProof/>
               </w:rPr>
-              <w:t>3.1.8 View P</w:t>
-            </w:r>
-            <w:r>
-              <w:rPr>
-                <w:rStyle w:val="Hyperlink"/>
-                <w:noProof/>
-              </w:rPr>
-              <w:t>e</w:t>
-            </w:r>
-            <w:r>
-              <w:rPr>
-                <w:rStyle w:val="Hyperlink"/>
-                <w:noProof/>
-              </w:rPr>
-              <w:t>rsonalized Health Tips</w:t>
+              <w:t>3.1.8 View Personalized Health Tips</w:t>
             </w:r>
             <w:r>
               <w:rPr>
@@ -1571,7 +1557,7 @@
                 <w:noProof/>
                 <w:webHidden/>
               </w:rPr>
-              <w:instrText xml:space="preserve"> PAGEREF _Toc198500910 \h </w:instrText>
+              <w:instrText xml:space="preserve"> PAGEREF _Toc198501693 \h </w:instrText>
             </w:r>
             <w:r>
               <w:rPr>
@@ -1616,7 +1602,7 @@
               <w:lang w:val="en-US"/>
             </w:rPr>
           </w:pPr>
-          <w:hyperlink w:anchor="_Toc198500911" w:history="1">
+          <w:hyperlink w:anchor="_Toc198501694" w:history="1">
             <w:r>
               <w:rPr>
                 <w:rStyle w:val="Hyperlink"/>
@@ -1643,7 +1629,7 @@
                 <w:noProof/>
                 <w:webHidden/>
               </w:rPr>
-              <w:instrText xml:space="preserve"> PAGEREF _Toc198500911 \h </w:instrText>
+              <w:instrText xml:space="preserve"> PAGEREF _Toc198501694 \h </w:instrText>
             </w:r>
             <w:r>
               <w:rPr>
@@ -1688,7 +1674,7 @@
               <w:lang w:val="en-US"/>
             </w:rPr>
           </w:pPr>
-          <w:hyperlink w:anchor="_Toc198500912" w:history="1">
+          <w:hyperlink w:anchor="_Toc198501695" w:history="1">
             <w:r>
               <w:rPr>
                 <w:rStyle w:val="Hyperlink"/>
@@ -1715,7 +1701,7 @@
                 <w:noProof/>
                 <w:webHidden/>
               </w:rPr>
-              <w:instrText xml:space="preserve"> PAGEREF _Toc198500912 \h </w:instrText>
+              <w:instrText xml:space="preserve"> PAGEREF _Toc198501695 \h </w:instrText>
             </w:r>
             <w:r>
               <w:rPr>
@@ -1760,7 +1746,7 @@
               <w:lang w:val="en-US"/>
             </w:rPr>
           </w:pPr>
-          <w:hyperlink w:anchor="_Toc198500913" w:history="1">
+          <w:hyperlink w:anchor="_Toc198501696" w:history="1">
             <w:r>
               <w:rPr>
                 <w:rStyle w:val="Hyperlink"/>
@@ -1787,7 +1773,7 @@
                 <w:noProof/>
                 <w:webHidden/>
               </w:rPr>
-              <w:instrText xml:space="preserve"> PAGEREF _Toc198500913 \h </w:instrText>
+              <w:instrText xml:space="preserve"> PAGEREF _Toc198501696 \h </w:instrText>
             </w:r>
             <w:r>
               <w:rPr>
@@ -1834,13 +1820,27 @@
               <w:lang w:val="en-US"/>
             </w:rPr>
           </w:pPr>
-          <w:hyperlink w:anchor="_Toc198500914" w:history="1">
+          <w:hyperlink w:anchor="_Toc198501697" w:history="1">
             <w:r>
               <w:rPr>
                 <w:rStyle w:val="Hyperlink"/>
                 <w:noProof/>
               </w:rPr>
-              <w:t>3.2 Performance Requirements</w:t>
+              <w:t>3.2 Performance Re</w:t>
+            </w:r>
+            <w:r>
+              <w:rPr>
+                <w:rStyle w:val="Hyperlink"/>
+                <w:noProof/>
+              </w:rPr>
+              <w:t>q</w:t>
+            </w:r>
+            <w:r>
+              <w:rPr>
+                <w:rStyle w:val="Hyperlink"/>
+                <w:noProof/>
+              </w:rPr>
+              <w:t>uirements</w:t>
             </w:r>
             <w:r>
               <w:rPr>
@@ -1861,7 +1861,7 @@
                 <w:noProof/>
                 <w:webHidden/>
               </w:rPr>
-              <w:instrText xml:space="preserve"> PAGEREF _Toc198500914 \h </w:instrText>
+              <w:instrText xml:space="preserve"> PAGEREF _Toc198501697 \h </w:instrText>
             </w:r>
             <w:r>
               <w:rPr>
@@ -1908,7 +1908,7 @@
               <w:lang w:val="en-US"/>
             </w:rPr>
           </w:pPr>
-          <w:hyperlink w:anchor="_Toc198500915" w:history="1">
+          <w:hyperlink w:anchor="_Toc198501698" w:history="1">
             <w:r>
               <w:rPr>
                 <w:rStyle w:val="Hyperlink"/>
@@ -1935,7 +1935,7 @@
                 <w:noProof/>
                 <w:webHidden/>
               </w:rPr>
-              <w:instrText xml:space="preserve"> PAGEREF _Toc198500915 \h </w:instrText>
+              <w:instrText xml:space="preserve"> PAGEREF _Toc198501698 \h </w:instrText>
             </w:r>
             <w:r>
               <w:rPr>
@@ -1982,7 +1982,7 @@
               <w:lang w:val="en-US"/>
             </w:rPr>
           </w:pPr>
-          <w:hyperlink w:anchor="_Toc198500916" w:history="1">
+          <w:hyperlink w:anchor="_Toc198501699" w:history="1">
             <w:r>
               <w:rPr>
                 <w:rStyle w:val="Hyperlink"/>
@@ -2009,7 +2009,7 @@
                 <w:noProof/>
                 <w:webHidden/>
               </w:rPr>
-              <w:instrText xml:space="preserve"> PAGEREF _Toc198500916 \h </w:instrText>
+              <w:instrText xml:space="preserve"> PAGEREF _Toc198501699 \h </w:instrText>
             </w:r>
             <w:r>
               <w:rPr>
@@ -2056,7 +2056,7 @@
               <w:lang w:val="en-US"/>
             </w:rPr>
           </w:pPr>
-          <w:hyperlink w:anchor="_Toc198500917" w:history="1">
+          <w:hyperlink w:anchor="_Toc198501700" w:history="1">
             <w:r>
               <w:rPr>
                 <w:rStyle w:val="Hyperlink"/>
@@ -2083,7 +2083,7 @@
                 <w:noProof/>
                 <w:webHidden/>
               </w:rPr>
-              <w:instrText xml:space="preserve"> PAGEREF _Toc198500917 \h </w:instrText>
+              <w:instrText xml:space="preserve"> PAGEREF _Toc198501700 \h </w:instrText>
             </w:r>
             <w:r>
               <w:rPr>
@@ -2131,7 +2131,7 @@
               <w:lang w:val="en-US"/>
             </w:rPr>
           </w:pPr>
-          <w:hyperlink w:anchor="_Toc198500918" w:history="1">
+          <w:hyperlink w:anchor="_Toc198501701" w:history="1">
             <w:r>
               <w:rPr>
                 <w:rStyle w:val="Hyperlink"/>
@@ -2177,7 +2177,7 @@
                 <w:noProof/>
                 <w:webHidden/>
               </w:rPr>
-              <w:instrText xml:space="preserve"> PAGEREF _Toc198500918 \h </w:instrText>
+              <w:instrText xml:space="preserve"> PAGEREF _Toc198501701 \h </w:instrText>
             </w:r>
             <w:r>
               <w:rPr>
@@ -2224,7 +2224,7 @@
               <w:lang w:val="en-US"/>
             </w:rPr>
           </w:pPr>
-          <w:hyperlink w:anchor="_Toc198500919" w:history="1">
+          <w:hyperlink w:anchor="_Toc198501702" w:history="1">
             <w:r>
               <w:rPr>
                 <w:rStyle w:val="Hyperlink"/>
@@ -2251,7 +2251,79 @@
                 <w:noProof/>
                 <w:webHidden/>
               </w:rPr>
-              <w:instrText xml:space="preserve"> PAGEREF _Toc198500919 \h </w:instrText>
+              <w:instrText xml:space="preserve"> PAGEREF _Toc198501702 \h </w:instrText>
+            </w:r>
+            <w:r>
+              <w:rPr>
+                <w:noProof/>
+                <w:webHidden/>
+              </w:rPr>
+            </w:r>
+            <w:r>
+              <w:rPr>
+                <w:noProof/>
+                <w:webHidden/>
+              </w:rPr>
+              <w:fldChar w:fldCharType="separate"/>
+            </w:r>
+            <w:r>
+              <w:rPr>
+                <w:noProof/>
+                <w:webHidden/>
+              </w:rPr>
+              <w:t>31</w:t>
+            </w:r>
+            <w:r>
+              <w:rPr>
+                <w:noProof/>
+                <w:webHidden/>
+              </w:rPr>
+              <w:fldChar w:fldCharType="end"/>
+            </w:r>
+          </w:hyperlink>
+        </w:p>
+        <w:p>
+          <w:pPr>
+            <w:pStyle w:val="TOC3"/>
+            <w:tabs>
+              <w:tab w:val="right" w:leader="dot" w:pos="9016"/>
+            </w:tabs>
+            <w:rPr>
+              <w:rFonts w:eastAsiaTheme="minorEastAsia"/>
+              <w:noProof/>
+              <w:sz w:val="24"/>
+              <w:szCs w:val="24"/>
+              <w:lang w:val="en-US"/>
+            </w:rPr>
+          </w:pPr>
+          <w:hyperlink w:anchor="_Toc198501703" w:history="1">
+            <w:r>
+              <w:rPr>
+                <w:rStyle w:val="Hyperlink"/>
+                <w:noProof/>
+              </w:rPr>
+              <w:t>3.7.1 Security</w:t>
+            </w:r>
+            <w:r>
+              <w:rPr>
+                <w:noProof/>
+                <w:webHidden/>
+              </w:rPr>
+              <w:tab/>
+            </w:r>
+            <w:r>
+              <w:rPr>
+                <w:noProof/>
+                <w:webHidden/>
+              </w:rPr>
+              <w:fldChar w:fldCharType="begin"/>
+            </w:r>
+            <w:r>
+              <w:rPr>
+                <w:noProof/>
+                <w:webHidden/>
+              </w:rPr>
+              <w:instrText xml:space="preserve"> PAGEREF _Toc198501703 \h </w:instrText>
             </w:r>
             <w:r>
               <w:rPr>
@@ -2298,7 +2370,7 @@
               <w:lang w:val="en-US"/>
             </w:rPr>
           </w:pPr>
-          <w:hyperlink w:anchor="_Toc198500920" w:history="1">
+          <w:hyperlink w:anchor="_Toc198501704" w:history="1">
             <w:r>
               <w:rPr>
                 <w:rStyle w:val="Hyperlink"/>
@@ -2325,7 +2397,7 @@
                 <w:noProof/>
                 <w:webHidden/>
               </w:rPr>
-              <w:instrText xml:space="preserve"> PAGEREF _Toc198500920 \h </w:instrText>
+              <w:instrText xml:space="preserve"> PAGEREF _Toc198501704 \h </w:instrText>
             </w:r>
             <w:r>
               <w:rPr>
@@ -2372,7 +2444,7 @@
               <w:lang w:val="en-US"/>
             </w:rPr>
           </w:pPr>
-          <w:hyperlink w:anchor="_Toc198500921" w:history="1">
+          <w:hyperlink w:anchor="_Toc198501705" w:history="1">
             <w:r>
               <w:rPr>
                 <w:rStyle w:val="Hyperlink"/>
@@ -2399,7 +2471,7 @@
                 <w:noProof/>
                 <w:webHidden/>
               </w:rPr>
-              <w:instrText xml:space="preserve"> PAGEREF _Toc198500921 \h </w:instrText>
+              <w:instrText xml:space="preserve"> PAGEREF _Toc198501705 \h </w:instrText>
             </w:r>
             <w:r>
               <w:rPr>
@@ -2446,7 +2518,7 @@
               <w:lang w:val="en-US"/>
             </w:rPr>
           </w:pPr>
-          <w:hyperlink w:anchor="_Toc198500922" w:history="1">
+          <w:hyperlink w:anchor="_Toc198501706" w:history="1">
             <w:r>
               <w:rPr>
                 <w:rStyle w:val="Hyperlink"/>
@@ -2473,7 +2545,7 @@
                 <w:noProof/>
                 <w:webHidden/>
               </w:rPr>
-              <w:instrText xml:space="preserve"> PAGEREF _Toc198500922 \h </w:instrText>
+              <w:instrText xml:space="preserve"> PAGEREF _Toc198501706 \h </w:instrText>
             </w:r>
             <w:r>
               <w:rPr>
@@ -9333,7 +9405,7 @@
       <w:pPr>
         <w:pStyle w:val="Heading1"/>
       </w:pPr>
-      <w:bookmarkStart w:id="0" w:name="_Toc198500895"/>
+      <w:bookmarkStart w:id="0" w:name="_Toc198501678"/>
       <w:r>
         <w:lastRenderedPageBreak/>
         <w:t>Changelog Table:</w:t>
@@ -10034,6 +10106,30 @@
               <w:t>Added pre-text for upcoming chapters.</w:t>
             </w:r>
           </w:p>
+          <w:p>
+            <w:pPr>
+              <w:pStyle w:val="ListParagraph"/>
+              <w:numPr>
+                <w:ilvl w:val="0"/>
+                <w:numId w:val="12"/>
+              </w:numPr>
+            </w:pPr>
+            <w:r>
+              <w:t>Added 3.2 Performance Requirements</w:t>
+            </w:r>
+          </w:p>
+          <w:p>
+            <w:pPr>
+              <w:pStyle w:val="ListParagraph"/>
+              <w:numPr>
+                <w:ilvl w:val="0"/>
+                <w:numId w:val="12"/>
+              </w:numPr>
+            </w:pPr>
+            <w:r>
+              <w:t>Added 3.7 Security Requirements</w:t>
+            </w:r>
+          </w:p>
         </w:tc>
       </w:tr>
     </w:tbl>
@@ -10070,7 +10166,7 @@
           <w:numId w:val="25"/>
         </w:numPr>
       </w:pPr>
-      <w:bookmarkStart w:id="1" w:name="_Toc198500896"/>
+      <w:bookmarkStart w:id="1" w:name="_Toc198501679"/>
       <w:r>
         <w:lastRenderedPageBreak/>
         <w:t>Introduction</w:t>
@@ -10085,7 +10181,7 @@
           <w:numId w:val="25"/>
         </w:numPr>
       </w:pPr>
-      <w:bookmarkStart w:id="2" w:name="_Toc198500897"/>
+      <w:bookmarkStart w:id="2" w:name="_Toc198501680"/>
       <w:r>
         <w:t>Purpose</w:t>
       </w:r>
@@ -10100,7 +10196,7 @@
           <w:numId w:val="25"/>
         </w:numPr>
       </w:pPr>
-      <w:bookmarkStart w:id="3" w:name="_Toc198500898"/>
+      <w:bookmarkStart w:id="3" w:name="_Toc198501681"/>
       <w:r>
         <w:t>Scope</w:t>
       </w:r>
@@ -10128,7 +10224,7 @@
       <w:pPr>
         <w:pStyle w:val="Heading2"/>
       </w:pPr>
-      <w:bookmarkStart w:id="4" w:name="_Toc198500899"/>
+      <w:bookmarkStart w:id="4" w:name="_Toc198501682"/>
       <w:r>
         <w:lastRenderedPageBreak/>
         <w:t>1.3</w:t>
@@ -10145,7 +10241,7 @@
       <w:pPr>
         <w:pStyle w:val="Heading3"/>
       </w:pPr>
-      <w:bookmarkStart w:id="5" w:name="_Toc198500900"/>
+      <w:bookmarkStart w:id="5" w:name="_Toc198501683"/>
       <w:r>
         <w:t>1.3.1 Product Perspective</w:t>
       </w:r>
@@ -11603,7 +11699,7 @@
       <w:pPr>
         <w:pStyle w:val="Heading3"/>
       </w:pPr>
-      <w:bookmarkStart w:id="6" w:name="_Toc198500901"/>
+      <w:bookmarkStart w:id="6" w:name="_Toc198501684"/>
       <w:r>
         <w:t>1.3.2 Product functions</w:t>
       </w:r>
@@ -11799,7 +11895,7 @@
       <w:pPr>
         <w:pStyle w:val="Heading3"/>
       </w:pPr>
-      <w:bookmarkStart w:id="7" w:name="_Toc198500902"/>
+      <w:bookmarkStart w:id="7" w:name="_Toc198501685"/>
       <w:r>
         <w:lastRenderedPageBreak/>
         <w:t>1.3.3 User Characteristics</w:t>
@@ -11905,7 +12001,7 @@
       <w:pPr>
         <w:pStyle w:val="Heading3"/>
       </w:pPr>
-      <w:bookmarkStart w:id="8" w:name="_Toc198500903"/>
+      <w:bookmarkStart w:id="8" w:name="_Toc198501686"/>
       <w:r>
         <w:t>1.3.4 Product Limitations</w:t>
       </w:r>
@@ -11945,7 +12041,7 @@
       <w:pPr>
         <w:pStyle w:val="Heading1"/>
       </w:pPr>
-      <w:bookmarkStart w:id="9" w:name="_Toc198500904"/>
+      <w:bookmarkStart w:id="9" w:name="_Toc198501687"/>
       <w:r>
         <w:lastRenderedPageBreak/>
         <w:t>2.0 References</w:t>
@@ -11956,7 +12052,7 @@
       <w:pPr>
         <w:pStyle w:val="Heading1"/>
       </w:pPr>
-      <w:bookmarkStart w:id="10" w:name="_Toc198500905"/>
+      <w:bookmarkStart w:id="10" w:name="_Toc198501688"/>
       <w:r>
         <w:t>3.0 Requirements</w:t>
       </w:r>
@@ -11966,7 +12062,7 @@
       <w:pPr>
         <w:pStyle w:val="Heading2"/>
       </w:pPr>
-      <w:bookmarkStart w:id="11" w:name="_Toc198500906"/>
+      <w:bookmarkStart w:id="11" w:name="_Toc198501689"/>
       <w:r>
         <w:t>3.1 Function</w:t>
       </w:r>
@@ -12754,7 +12850,7 @@
       <w:pPr>
         <w:pStyle w:val="Heading3"/>
       </w:pPr>
-      <w:bookmarkStart w:id="12" w:name="_Toc198500907"/>
+      <w:bookmarkStart w:id="12" w:name="_Toc198501690"/>
       <w:r>
         <w:lastRenderedPageBreak/>
         <w:t>3.</w:t>
@@ -13927,7 +14023,7 @@
       <w:pPr>
         <w:pStyle w:val="Heading3"/>
       </w:pPr>
-      <w:bookmarkStart w:id="13" w:name="_Toc198500908"/>
+      <w:bookmarkStart w:id="13" w:name="_Toc198501691"/>
       <w:r>
         <w:lastRenderedPageBreak/>
         <w:t>3.</w:t>
@@ -15127,7 +15223,7 @@
       <w:pPr>
         <w:pStyle w:val="Heading3"/>
       </w:pPr>
-      <w:bookmarkStart w:id="14" w:name="_Toc198500909"/>
+      <w:bookmarkStart w:id="14" w:name="_Toc198501692"/>
       <w:r>
         <w:t>3.</w:t>
       </w:r>
@@ -15822,7 +15918,7 @@
       <w:pPr>
         <w:pStyle w:val="Heading3"/>
       </w:pPr>
-      <w:bookmarkStart w:id="15" w:name="_Toc198500910"/>
+      <w:bookmarkStart w:id="15" w:name="_Toc198501693"/>
       <w:r>
         <w:lastRenderedPageBreak/>
         <w:t xml:space="preserve">3.1.8 </w:t>
@@ -17134,7 +17230,7 @@
       <w:pPr>
         <w:pStyle w:val="Heading3"/>
       </w:pPr>
-      <w:bookmarkStart w:id="16" w:name="_Toc198500911"/>
+      <w:bookmarkStart w:id="16" w:name="_Toc198501694"/>
       <w:r>
         <w:lastRenderedPageBreak/>
         <w:t>3.</w:t>
@@ -18050,7 +18146,7 @@
       <w:pPr>
         <w:pStyle w:val="Heading3"/>
       </w:pPr>
-      <w:bookmarkStart w:id="17" w:name="_Toc198500912"/>
+      <w:bookmarkStart w:id="17" w:name="_Toc198501695"/>
       <w:r>
         <w:lastRenderedPageBreak/>
         <w:t xml:space="preserve">3.1.10 </w:t>
@@ -19660,7 +19756,7 @@
       <w:pPr>
         <w:pStyle w:val="Heading3"/>
       </w:pPr>
-      <w:bookmarkStart w:id="18" w:name="_Toc198500913"/>
+      <w:bookmarkStart w:id="18" w:name="_Toc198501696"/>
       <w:r>
         <w:lastRenderedPageBreak/>
         <w:t xml:space="preserve">3.1.11 </w:t>
@@ -21396,27 +21492,162 @@
       <w:pPr>
         <w:pStyle w:val="Heading2"/>
       </w:pPr>
-      <w:bookmarkStart w:id="19" w:name="_Toc198500914"/>
+      <w:bookmarkStart w:id="19" w:name="_Toc198501697"/>
       <w:r>
         <w:lastRenderedPageBreak/>
         <w:t>3.2 Performance Requirements</w:t>
       </w:r>
       <w:bookmarkEnd w:id="19"/>
     </w:p>
-    <w:p/>
+    <w:p>
+      <w:r>
+        <w:t>The performance for the Campus Wellness Portal are as follows:</w:t>
+      </w:r>
+    </w:p>
+    <w:tbl>
+      <w:tblPr>
+        <w:tblStyle w:val="TableGrid"/>
+        <w:tblW w:w="0" w:type="auto"/>
+        <w:tblLook w:val="04A0" w:firstRow="1" w:lastRow="0" w:firstColumn="1" w:lastColumn="0" w:noHBand="0" w:noVBand="1"/>
+      </w:tblPr>
+      <w:tblGrid>
+        <w:gridCol w:w="1975"/>
+        <w:gridCol w:w="3690"/>
+        <w:gridCol w:w="1097"/>
+        <w:gridCol w:w="2254"/>
+      </w:tblGrid>
+      <w:tr>
+        <w:tc>
+          <w:tcPr>
+            <w:tcW w:w="1975" w:type="dxa"/>
+          </w:tcPr>
+          <w:p>
+            <w:pPr>
+              <w:rPr>
+                <w:b/>
+                <w:bCs/>
+              </w:rPr>
+            </w:pPr>
+            <w:r>
+              <w:rPr>
+                <w:b/>
+                <w:bCs/>
+              </w:rPr>
+              <w:t>Requirement ID</w:t>
+            </w:r>
+          </w:p>
+        </w:tc>
+        <w:tc>
+          <w:tcPr>
+            <w:tcW w:w="3690" w:type="dxa"/>
+          </w:tcPr>
+          <w:p>
+            <w:pPr>
+              <w:rPr>
+                <w:b/>
+                <w:bCs/>
+              </w:rPr>
+            </w:pPr>
+            <w:r>
+              <w:rPr>
+                <w:b/>
+                <w:bCs/>
+              </w:rPr>
+              <w:t>Description</w:t>
+            </w:r>
+          </w:p>
+        </w:tc>
+        <w:tc>
+          <w:tcPr>
+            <w:tcW w:w="1097" w:type="dxa"/>
+          </w:tcPr>
+          <w:p>
+            <w:pPr>
+              <w:rPr>
+                <w:b/>
+                <w:bCs/>
+              </w:rPr>
+            </w:pPr>
+            <w:r>
+              <w:rPr>
+                <w:b/>
+                <w:bCs/>
+              </w:rPr>
+              <w:t>Priority</w:t>
+            </w:r>
+          </w:p>
+        </w:tc>
+        <w:tc>
+          <w:tcPr>
+            <w:tcW w:w="2254" w:type="dxa"/>
+          </w:tcPr>
+          <w:p>
+            <w:pPr>
+              <w:rPr>
+                <w:b/>
+                <w:bCs/>
+              </w:rPr>
+            </w:pPr>
+            <w:r>
+              <w:rPr>
+                <w:b/>
+                <w:bCs/>
+              </w:rPr>
+              <w:t>Author</w:t>
+            </w:r>
+          </w:p>
+        </w:tc>
+      </w:tr>
+      <w:tr>
+        <w:tc>
+          <w:tcPr>
+            <w:tcW w:w="1975" w:type="dxa"/>
+          </w:tcPr>
+          <w:p>
+            <w:r>
+              <w:t>REQ_P001</w:t>
+            </w:r>
+          </w:p>
+        </w:tc>
+        <w:tc>
+          <w:tcPr>
+            <w:tcW w:w="3690" w:type="dxa"/>
+          </w:tcPr>
+          <w:p>
+            <w:r>
+              <w:t>The average response time of Wellness Portal functions shall be less than 2 seconds.</w:t>
+            </w:r>
+          </w:p>
+        </w:tc>
+        <w:tc>
+          <w:tcPr>
+            <w:tcW w:w="1097" w:type="dxa"/>
+          </w:tcPr>
+          <w:p>
+            <w:r>
+              <w:t>High</w:t>
+            </w:r>
+          </w:p>
+        </w:tc>
+        <w:tc>
+          <w:tcPr>
+            <w:tcW w:w="2254" w:type="dxa"/>
+          </w:tcPr>
+          <w:p>
+            <w:r>
+              <w:t>Muhammad Anas</w:t>
+            </w:r>
+          </w:p>
+        </w:tc>
+      </w:tr>
+    </w:tbl>
     <w:p/>
     <w:p>
+      <w:pPr>
+        <w:pStyle w:val="Heading2"/>
+      </w:pPr>
+      <w:bookmarkStart w:id="20" w:name="_Toc198501698"/>
       <w:r>
-        <w:br w:type="page"/>
-      </w:r>
-    </w:p>
-    <w:p>
-      <w:pPr>
-        <w:pStyle w:val="Heading2"/>
-      </w:pPr>
-      <w:bookmarkStart w:id="20" w:name="_Toc198500915"/>
-      <w:r>
-        <w:lastRenderedPageBreak/>
         <w:t>3.3 Usability Requirements</w:t>
       </w:r>
       <w:bookmarkEnd w:id="20"/>
@@ -21425,7 +21656,7 @@
       <w:pPr>
         <w:pStyle w:val="Heading2"/>
       </w:pPr>
-      <w:bookmarkStart w:id="21" w:name="_Toc198500916"/>
+      <w:bookmarkStart w:id="21" w:name="_Toc198501699"/>
       <w:r>
         <w:t>3.4 Interface Requirements</w:t>
       </w:r>
@@ -21435,7 +21666,7 @@
       <w:pPr>
         <w:pStyle w:val="Heading2"/>
       </w:pPr>
-      <w:bookmarkStart w:id="22" w:name="_Toc198500917"/>
+      <w:bookmarkStart w:id="22" w:name="_Toc198501700"/>
       <w:r>
         <w:t>3.5 Logical Database Requirements</w:t>
       </w:r>
@@ -21449,7 +21680,7 @@
           <w:numId w:val="28"/>
         </w:numPr>
       </w:pPr>
-      <w:bookmarkStart w:id="23" w:name="_Toc198500918"/>
+      <w:bookmarkStart w:id="23" w:name="_Toc198501701"/>
       <w:r>
         <w:t>Design Constraints</w:t>
       </w:r>
@@ -21465,7 +21696,7 @@
       <w:pPr>
         <w:pStyle w:val="Heading2"/>
       </w:pPr>
-      <w:bookmarkStart w:id="24" w:name="_Toc198500919"/>
+      <w:bookmarkStart w:id="24" w:name="_Toc198501702"/>
       <w:r>
         <w:lastRenderedPageBreak/>
         <w:t xml:space="preserve">3.7 </w:t>
@@ -21475,6 +21706,170 @@
       </w:r>
       <w:bookmarkEnd w:id="24"/>
     </w:p>
+    <w:p>
+      <w:r>
+        <w:t>This section specifies the attributes that are expected from the Wellness Portal and its implementations.</w:t>
+      </w:r>
+    </w:p>
+    <w:p/>
+    <w:p>
+      <w:pPr>
+        <w:pStyle w:val="Heading3"/>
+      </w:pPr>
+      <w:bookmarkStart w:id="25" w:name="_Toc198501703"/>
+      <w:r>
+        <w:t>3.7.1 Security</w:t>
+      </w:r>
+      <w:bookmarkEnd w:id="25"/>
+    </w:p>
+    <w:p>
+      <w:r>
+        <w:t>The security requirements for the Wellness Portal are as follows:</w:t>
+      </w:r>
+    </w:p>
+    <w:tbl>
+      <w:tblPr>
+        <w:tblStyle w:val="TableGrid"/>
+        <w:tblW w:w="0" w:type="auto"/>
+        <w:tblLook w:val="04A0" w:firstRow="1" w:lastRow="0" w:firstColumn="1" w:lastColumn="0" w:noHBand="0" w:noVBand="1"/>
+      </w:tblPr>
+      <w:tblGrid>
+        <w:gridCol w:w="1975"/>
+        <w:gridCol w:w="3690"/>
+        <w:gridCol w:w="1097"/>
+        <w:gridCol w:w="2254"/>
+      </w:tblGrid>
+      <w:tr>
+        <w:tc>
+          <w:tcPr>
+            <w:tcW w:w="1975" w:type="dxa"/>
+          </w:tcPr>
+          <w:p>
+            <w:pPr>
+              <w:rPr>
+                <w:b/>
+                <w:bCs/>
+              </w:rPr>
+            </w:pPr>
+            <w:r>
+              <w:rPr>
+                <w:b/>
+                <w:bCs/>
+              </w:rPr>
+              <w:t>Requirement ID</w:t>
+            </w:r>
+          </w:p>
+        </w:tc>
+        <w:tc>
+          <w:tcPr>
+            <w:tcW w:w="3690" w:type="dxa"/>
+          </w:tcPr>
+          <w:p>
+            <w:pPr>
+              <w:rPr>
+                <w:b/>
+                <w:bCs/>
+              </w:rPr>
+            </w:pPr>
+            <w:r>
+              <w:rPr>
+                <w:b/>
+                <w:bCs/>
+              </w:rPr>
+              <w:t>Description</w:t>
+            </w:r>
+          </w:p>
+        </w:tc>
+        <w:tc>
+          <w:tcPr>
+            <w:tcW w:w="1097" w:type="dxa"/>
+          </w:tcPr>
+          <w:p>
+            <w:pPr>
+              <w:rPr>
+                <w:b/>
+                <w:bCs/>
+              </w:rPr>
+            </w:pPr>
+            <w:r>
+              <w:rPr>
+                <w:b/>
+                <w:bCs/>
+              </w:rPr>
+              <w:t>Priority</w:t>
+            </w:r>
+          </w:p>
+        </w:tc>
+        <w:tc>
+          <w:tcPr>
+            <w:tcW w:w="2254" w:type="dxa"/>
+          </w:tcPr>
+          <w:p>
+            <w:pPr>
+              <w:rPr>
+                <w:b/>
+                <w:bCs/>
+              </w:rPr>
+            </w:pPr>
+            <w:r>
+              <w:rPr>
+                <w:b/>
+                <w:bCs/>
+              </w:rPr>
+              <w:t>Author</w:t>
+            </w:r>
+          </w:p>
+        </w:tc>
+      </w:tr>
+      <w:tr>
+        <w:tc>
+          <w:tcPr>
+            <w:tcW w:w="1975" w:type="dxa"/>
+          </w:tcPr>
+          <w:p>
+            <w:r>
+              <w:t>REQ_</w:t>
+            </w:r>
+            <w:r>
+              <w:t>Q</w:t>
+            </w:r>
+            <w:r>
+              <w:t>001</w:t>
+            </w:r>
+          </w:p>
+        </w:tc>
+        <w:tc>
+          <w:tcPr>
+            <w:tcW w:w="3690" w:type="dxa"/>
+          </w:tcPr>
+          <w:p>
+            <w:r>
+              <w:t>The Wellness Portal may only be accessed by students of the university.</w:t>
+            </w:r>
+          </w:p>
+        </w:tc>
+        <w:tc>
+          <w:tcPr>
+            <w:tcW w:w="1097" w:type="dxa"/>
+          </w:tcPr>
+          <w:p>
+            <w:r>
+              <w:t>High</w:t>
+            </w:r>
+          </w:p>
+        </w:tc>
+        <w:tc>
+          <w:tcPr>
+            <w:tcW w:w="2254" w:type="dxa"/>
+          </w:tcPr>
+          <w:p>
+            <w:r>
+              <w:t>Muhammad Anas</w:t>
+            </w:r>
+          </w:p>
+        </w:tc>
+      </w:tr>
+    </w:tbl>
     <w:p/>
     <w:p>
       <w:r>
@@ -21485,21 +21880,10 @@
       <w:pPr>
         <w:pStyle w:val="Heading2"/>
       </w:pPr>
-      <w:bookmarkStart w:id="25" w:name="_Toc198500920"/>
+      <w:bookmarkStart w:id="26" w:name="_Toc198501704"/>
       <w:r>
         <w:lastRenderedPageBreak/>
         <w:t>3.8 Supporting Information</w:t>
-      </w:r>
-      <w:bookmarkEnd w:id="25"/>
-    </w:p>
-    <w:p/>
-    <w:p>
-      <w:pPr>
-        <w:pStyle w:val="Heading1"/>
-      </w:pPr>
-      <w:bookmarkStart w:id="26" w:name="_Toc198500921"/>
-      <w:r>
-        <w:t>4.0 Verification</w:t>
       </w:r>
       <w:bookmarkEnd w:id="26"/>
     </w:p>
@@ -21508,11 +21892,22 @@
       <w:pPr>
         <w:pStyle w:val="Heading1"/>
       </w:pPr>
-      <w:bookmarkStart w:id="27" w:name="_Toc198500922"/>
+      <w:bookmarkStart w:id="27" w:name="_Toc198501705"/>
+      <w:r>
+        <w:t>4.0 Verification</w:t>
+      </w:r>
+      <w:bookmarkEnd w:id="27"/>
+    </w:p>
+    <w:p/>
+    <w:p>
+      <w:pPr>
+        <w:pStyle w:val="Heading1"/>
+      </w:pPr>
+      <w:bookmarkStart w:id="28" w:name="_Toc198501706"/>
       <w:r>
         <w:t>5.0 Appendices</w:t>
       </w:r>
-      <w:bookmarkEnd w:id="27"/>
+      <w:bookmarkEnd w:id="28"/>
     </w:p>
     <w:sectPr>
       <w:pgSz w:w="11906" w:h="16838"/>

</xml_diff>